<commit_message>
added column with control for ENDG for detailed regression
</commit_message>
<xml_diff>
--- a/table_asean_detailed.docx
+++ b/table_asean_detailed.docx
@@ -36,8 +36,9 @@
       </w:tblPr>
       <w:tblGrid>
         <w:gridCol w:w="2592"/>
-        <w:gridCol w:w="3888"/>
-        <w:gridCol w:w="3888"/>
+        <w:gridCol w:w="2592"/>
+        <w:gridCol w:w="2592"/>
+        <w:gridCol w:w="2592"/>
       </w:tblGrid>
       <w:tr>
         <w:trPr>
@@ -176,6 +177,50 @@
             </w:r>
           </w:p>
         </w:tc>
+        <w:tc>
+          <w:tcPr>
+            <w:tcBorders>
+              <w:bottom w:val="none" w:sz="0" w:space="0" w:color="000000"/>
+              <w:top w:val="single" w:sz="8" w:space="0" w:color="000000"/>
+              <w:left w:val="none" w:sz="0" w:space="0" w:color="000000"/>
+              <w:right w:val="none" w:sz="0" w:space="0" w:color="000000"/>
+            </w:tcBorders>
+            <w:shd w:val="clear" w:color="auto" w:fill="FFFFFF"/>
+            <w:tcMar>
+              <w:top w:w="0" w:type="dxa"/>
+              <w:bottom w:w="0" w:type="dxa"/>
+              <w:left w:w="0" w:type="dxa"/>
+              <w:right w:w="0" w:type="dxa"/>
+            </w:tcMar>
+            <w:vAlign w:val="top"/>
+          </w:tcPr>
+          <w:p>
+            <w:pPr>
+              <w:pStyle w:val="Normal"/>
+              <w:jc w:val="center"/>
+              <w:pBdr>
+                <w:bottom w:val="none" w:sz="0" w:space="0" w:color="000000"/>
+                <w:top w:val="none" w:sz="0" w:space="0" w:color="000000"/>
+                <w:left w:val="none" w:sz="0" w:space="0" w:color="000000"/>
+                <w:right w:val="none" w:sz="0" w:space="0" w:color="000000"/>
+              </w:pBdr>
+              <w:spacing w:after="0" w:before="0" w:line="240"/>
+              <w:ind w:firstLine="0" w:left="120" w:right="120"/>
+            </w:pPr>
+            <w:r>
+              <w:rPr>
+                <w:rFonts w:ascii="Arial" w:hAnsi="Arial" w:eastAsia="Arial" w:cs="Arial"/>
+                <w:i w:val="false"/>
+                <w:b w:val="false"/>
+                <w:u w:val="none"/>
+                <w:sz w:val="22"/>
+                <w:szCs w:val="22"/>
+                <w:color w:val="000000"/>
+              </w:rPr>
+              <w:t xml:space="preserve">(3) OLS</w:t>
+            </w:r>
+          </w:p>
+        </w:tc>
       </w:tr>
       <w:tr>
         <w:trPr>
@@ -314,6 +359,50 @@
             </w:r>
           </w:p>
         </w:tc>
+        <w:tc>
+          <w:tcPr>
+            <w:tcBorders>
+              <w:bottom w:val="single" w:sz="3" w:space="0" w:color="000000"/>
+              <w:top w:val="none" w:sz="0" w:space="0" w:color="000000"/>
+              <w:left w:val="none" w:sz="0" w:space="0" w:color="000000"/>
+              <w:right w:val="none" w:sz="0" w:space="0" w:color="000000"/>
+            </w:tcBorders>
+            <w:shd w:val="clear" w:color="auto" w:fill="FFFFFF"/>
+            <w:tcMar>
+              <w:top w:w="0" w:type="dxa"/>
+              <w:bottom w:w="0" w:type="dxa"/>
+              <w:left w:w="0" w:type="dxa"/>
+              <w:right w:w="0" w:type="dxa"/>
+            </w:tcMar>
+            <w:vAlign w:val="top"/>
+          </w:tcPr>
+          <w:p>
+            <w:pPr>
+              <w:pStyle w:val="Normal"/>
+              <w:jc w:val="center"/>
+              <w:pBdr>
+                <w:bottom w:val="none" w:sz="0" w:space="0" w:color="000000"/>
+                <w:top w:val="none" w:sz="0" w:space="0" w:color="000000"/>
+                <w:left w:val="none" w:sz="0" w:space="0" w:color="000000"/>
+                <w:right w:val="none" w:sz="0" w:space="0" w:color="000000"/>
+              </w:pBdr>
+              <w:spacing w:after="0" w:before="0" w:line="240"/>
+              <w:ind w:firstLine="0" w:left="120" w:right="120"/>
+            </w:pPr>
+            <w:r>
+              <w:rPr>
+                <w:rFonts w:ascii="Arial" w:hAnsi="Arial" w:eastAsia="Arial" w:cs="Arial"/>
+                <w:i w:val="false"/>
+                <w:b w:val="false"/>
+                <w:u w:val="none"/>
+                <w:sz w:val="22"/>
+                <w:szCs w:val="22"/>
+                <w:color w:val="000000"/>
+              </w:rPr>
+              <w:t xml:space="preserve">ENDG - RTA Types</w:t>
+            </w:r>
+          </w:p>
+        </w:tc>
       </w:tr>
       <w:tr>
         <w:trPr>
@@ -452,6 +541,50 @@
             </w:r>
           </w:p>
         </w:tc>
+        <w:tc>
+          <w:tcPr>
+            <w:tcBorders>
+              <w:bottom w:val="none" w:sz="0" w:space="0" w:color="000000"/>
+              <w:top w:val="single" w:sz="3" w:space="0" w:color="000000"/>
+              <w:left w:val="none" w:sz="0" w:space="0" w:color="000000"/>
+              <w:right w:val="none" w:sz="0" w:space="0" w:color="000000"/>
+            </w:tcBorders>
+            <w:shd w:val="clear" w:color="auto" w:fill="FFFFFF"/>
+            <w:tcMar>
+              <w:top w:w="0" w:type="dxa"/>
+              <w:bottom w:w="0" w:type="dxa"/>
+              <w:left w:w="0" w:type="dxa"/>
+              <w:right w:w="0" w:type="dxa"/>
+            </w:tcMar>
+            <w:vAlign w:val="top"/>
+          </w:tcPr>
+          <w:p>
+            <w:pPr>
+              <w:pStyle w:val="Normal"/>
+              <w:jc w:val="center"/>
+              <w:pBdr>
+                <w:bottom w:val="none" w:sz="0" w:space="0" w:color="000000"/>
+                <w:top w:val="none" w:sz="0" w:space="0" w:color="000000"/>
+                <w:left w:val="none" w:sz="0" w:space="0" w:color="000000"/>
+                <w:right w:val="none" w:sz="0" w:space="0" w:color="000000"/>
+              </w:pBdr>
+              <w:spacing w:after="0" w:before="0" w:line="240"/>
+              <w:ind w:firstLine="0" w:left="120" w:right="120"/>
+            </w:pPr>
+            <w:r>
+              <w:rPr>
+                <w:rFonts w:ascii="Arial" w:hAnsi="Arial" w:eastAsia="Arial" w:cs="Arial"/>
+                <w:i w:val="false"/>
+                <w:b w:val="false"/>
+                <w:u w:val="none"/>
+                <w:sz w:val="22"/>
+                <w:szCs w:val="22"/>
+                <w:color w:val="000000"/>
+              </w:rPr>
+              <w:t xml:space="preserve"> </w:t>
+            </w:r>
+          </w:p>
+        </w:tc>
       </w:tr>
       <w:tr>
         <w:trPr>
@@ -590,6 +723,50 @@
             </w:r>
           </w:p>
         </w:tc>
+        <w:tc>
+          <w:tcPr>
+            <w:tcBorders>
+              <w:bottom w:val="none" w:sz="0" w:space="0" w:color="000000"/>
+              <w:top w:val="none" w:sz="0" w:space="0" w:color="000000"/>
+              <w:left w:val="none" w:sz="0" w:space="0" w:color="000000"/>
+              <w:right w:val="none" w:sz="0" w:space="0" w:color="000000"/>
+            </w:tcBorders>
+            <w:shd w:val="clear" w:color="auto" w:fill="FFFFFF"/>
+            <w:tcMar>
+              <w:top w:w="0" w:type="dxa"/>
+              <w:bottom w:w="0" w:type="dxa"/>
+              <w:left w:w="0" w:type="dxa"/>
+              <w:right w:w="0" w:type="dxa"/>
+            </w:tcMar>
+            <w:vAlign w:val="top"/>
+          </w:tcPr>
+          <w:p>
+            <w:pPr>
+              <w:pStyle w:val="Normal"/>
+              <w:jc w:val="center"/>
+              <w:pBdr>
+                <w:bottom w:val="none" w:sz="0" w:space="0" w:color="000000"/>
+                <w:top w:val="none" w:sz="0" w:space="0" w:color="000000"/>
+                <w:left w:val="none" w:sz="0" w:space="0" w:color="000000"/>
+                <w:right w:val="none" w:sz="0" w:space="0" w:color="000000"/>
+              </w:pBdr>
+              <w:spacing w:after="0" w:before="0" w:line="240"/>
+              <w:ind w:firstLine="0" w:left="120" w:right="120"/>
+            </w:pPr>
+            <w:r>
+              <w:rPr>
+                <w:rFonts w:ascii="Arial" w:hAnsi="Arial" w:eastAsia="Arial" w:cs="Arial"/>
+                <w:i w:val="false"/>
+                <w:b w:val="false"/>
+                <w:u w:val="none"/>
+                <w:sz w:val="22"/>
+                <w:szCs w:val="22"/>
+                <w:color w:val="000000"/>
+              </w:rPr>
+              <w:t xml:space="preserve"> </w:t>
+            </w:r>
+          </w:p>
+        </w:tc>
       </w:tr>
       <w:tr>
         <w:trPr>
@@ -728,6 +905,50 @@
             </w:r>
           </w:p>
         </w:tc>
+        <w:tc>
+          <w:tcPr>
+            <w:tcBorders>
+              <w:bottom w:val="none" w:sz="0" w:space="0" w:color="000000"/>
+              <w:top w:val="none" w:sz="0" w:space="0" w:color="000000"/>
+              <w:left w:val="none" w:sz="0" w:space="0" w:color="000000"/>
+              <w:right w:val="none" w:sz="0" w:space="0" w:color="000000"/>
+            </w:tcBorders>
+            <w:shd w:val="clear" w:color="auto" w:fill="FFFFFF"/>
+            <w:tcMar>
+              <w:top w:w="0" w:type="dxa"/>
+              <w:bottom w:w="0" w:type="dxa"/>
+              <w:left w:w="0" w:type="dxa"/>
+              <w:right w:w="0" w:type="dxa"/>
+            </w:tcMar>
+            <w:vAlign w:val="top"/>
+          </w:tcPr>
+          <w:p>
+            <w:pPr>
+              <w:pStyle w:val="Normal"/>
+              <w:jc w:val="center"/>
+              <w:pBdr>
+                <w:bottom w:val="none" w:sz="0" w:space="0" w:color="000000"/>
+                <w:top w:val="none" w:sz="0" w:space="0" w:color="000000"/>
+                <w:left w:val="none" w:sz="0" w:space="0" w:color="000000"/>
+                <w:right w:val="none" w:sz="0" w:space="0" w:color="000000"/>
+              </w:pBdr>
+              <w:spacing w:after="0" w:before="0" w:line="240"/>
+              <w:ind w:firstLine="0" w:left="120" w:right="120"/>
+            </w:pPr>
+            <w:r>
+              <w:rPr>
+                <w:rFonts w:ascii="Arial" w:hAnsi="Arial" w:eastAsia="Arial" w:cs="Arial"/>
+                <w:i w:val="false"/>
+                <w:b w:val="false"/>
+                <w:u w:val="none"/>
+                <w:sz w:val="22"/>
+                <w:szCs w:val="22"/>
+                <w:color w:val="000000"/>
+              </w:rPr>
+              <w:t xml:space="preserve"> </w:t>
+            </w:r>
+          </w:p>
+        </w:tc>
       </w:tr>
       <w:tr>
         <w:trPr>
@@ -866,6 +1087,50 @@
             </w:r>
           </w:p>
         </w:tc>
+        <w:tc>
+          <w:tcPr>
+            <w:tcBorders>
+              <w:bottom w:val="none" w:sz="0" w:space="0" w:color="000000"/>
+              <w:top w:val="none" w:sz="0" w:space="0" w:color="000000"/>
+              <w:left w:val="none" w:sz="0" w:space="0" w:color="000000"/>
+              <w:right w:val="none" w:sz="0" w:space="0" w:color="000000"/>
+            </w:tcBorders>
+            <w:shd w:val="clear" w:color="auto" w:fill="FFFFFF"/>
+            <w:tcMar>
+              <w:top w:w="0" w:type="dxa"/>
+              <w:bottom w:w="0" w:type="dxa"/>
+              <w:left w:w="0" w:type="dxa"/>
+              <w:right w:w="0" w:type="dxa"/>
+            </w:tcMar>
+            <w:vAlign w:val="top"/>
+          </w:tcPr>
+          <w:p>
+            <w:pPr>
+              <w:pStyle w:val="Normal"/>
+              <w:jc w:val="center"/>
+              <w:pBdr>
+                <w:bottom w:val="none" w:sz="0" w:space="0" w:color="000000"/>
+                <w:top w:val="none" w:sz="0" w:space="0" w:color="000000"/>
+                <w:left w:val="none" w:sz="0" w:space="0" w:color="000000"/>
+                <w:right w:val="none" w:sz="0" w:space="0" w:color="000000"/>
+              </w:pBdr>
+              <w:spacing w:after="0" w:before="0" w:line="240"/>
+              <w:ind w:firstLine="0" w:left="120" w:right="120"/>
+            </w:pPr>
+            <w:r>
+              <w:rPr>
+                <w:rFonts w:ascii="Arial" w:hAnsi="Arial" w:eastAsia="Arial" w:cs="Arial"/>
+                <w:i w:val="false"/>
+                <w:b w:val="false"/>
+                <w:u w:val="none"/>
+                <w:sz w:val="22"/>
+                <w:szCs w:val="22"/>
+                <w:color w:val="000000"/>
+              </w:rPr>
+              <w:t xml:space="preserve"> </w:t>
+            </w:r>
+          </w:p>
+        </w:tc>
       </w:tr>
       <w:tr>
         <w:trPr>
@@ -1004,6 +1269,50 @@
             </w:r>
           </w:p>
         </w:tc>
+        <w:tc>
+          <w:tcPr>
+            <w:tcBorders>
+              <w:bottom w:val="none" w:sz="0" w:space="0" w:color="000000"/>
+              <w:top w:val="none" w:sz="0" w:space="0" w:color="000000"/>
+              <w:left w:val="none" w:sz="0" w:space="0" w:color="000000"/>
+              <w:right w:val="none" w:sz="0" w:space="0" w:color="000000"/>
+            </w:tcBorders>
+            <w:shd w:val="clear" w:color="auto" w:fill="FFFFFF"/>
+            <w:tcMar>
+              <w:top w:w="0" w:type="dxa"/>
+              <w:bottom w:w="0" w:type="dxa"/>
+              <w:left w:w="0" w:type="dxa"/>
+              <w:right w:w="0" w:type="dxa"/>
+            </w:tcMar>
+            <w:vAlign w:val="top"/>
+          </w:tcPr>
+          <w:p>
+            <w:pPr>
+              <w:pStyle w:val="Normal"/>
+              <w:jc w:val="center"/>
+              <w:pBdr>
+                <w:bottom w:val="none" w:sz="0" w:space="0" w:color="000000"/>
+                <w:top w:val="none" w:sz="0" w:space="0" w:color="000000"/>
+                <w:left w:val="none" w:sz="0" w:space="0" w:color="000000"/>
+                <w:right w:val="none" w:sz="0" w:space="0" w:color="000000"/>
+              </w:pBdr>
+              <w:spacing w:after="0" w:before="0" w:line="240"/>
+              <w:ind w:firstLine="0" w:left="120" w:right="120"/>
+            </w:pPr>
+            <w:r>
+              <w:rPr>
+                <w:rFonts w:ascii="Arial" w:hAnsi="Arial" w:eastAsia="Arial" w:cs="Arial"/>
+                <w:i w:val="false"/>
+                <w:b w:val="false"/>
+                <w:u w:val="none"/>
+                <w:sz w:val="22"/>
+                <w:szCs w:val="22"/>
+                <w:color w:val="000000"/>
+              </w:rPr>
+              <w:t xml:space="preserve"> </w:t>
+            </w:r>
+          </w:p>
+        </w:tc>
       </w:tr>
       <w:tr>
         <w:trPr>
@@ -1142,6 +1451,50 @@
             </w:r>
           </w:p>
         </w:tc>
+        <w:tc>
+          <w:tcPr>
+            <w:tcBorders>
+              <w:bottom w:val="none" w:sz="0" w:space="0" w:color="000000"/>
+              <w:top w:val="none" w:sz="0" w:space="0" w:color="000000"/>
+              <w:left w:val="none" w:sz="0" w:space="0" w:color="000000"/>
+              <w:right w:val="none" w:sz="0" w:space="0" w:color="000000"/>
+            </w:tcBorders>
+            <w:shd w:val="clear" w:color="auto" w:fill="FFFFFF"/>
+            <w:tcMar>
+              <w:top w:w="0" w:type="dxa"/>
+              <w:bottom w:w="0" w:type="dxa"/>
+              <w:left w:w="0" w:type="dxa"/>
+              <w:right w:w="0" w:type="dxa"/>
+            </w:tcMar>
+            <w:vAlign w:val="top"/>
+          </w:tcPr>
+          <w:p>
+            <w:pPr>
+              <w:pStyle w:val="Normal"/>
+              <w:jc w:val="center"/>
+              <w:pBdr>
+                <w:bottom w:val="none" w:sz="0" w:space="0" w:color="000000"/>
+                <w:top w:val="none" w:sz="0" w:space="0" w:color="000000"/>
+                <w:left w:val="none" w:sz="0" w:space="0" w:color="000000"/>
+                <w:right w:val="none" w:sz="0" w:space="0" w:color="000000"/>
+              </w:pBdr>
+              <w:spacing w:after="0" w:before="0" w:line="240"/>
+              <w:ind w:firstLine="0" w:left="120" w:right="120"/>
+            </w:pPr>
+            <w:r>
+              <w:rPr>
+                <w:rFonts w:ascii="Arial" w:hAnsi="Arial" w:eastAsia="Arial" w:cs="Arial"/>
+                <w:i w:val="false"/>
+                <w:b w:val="false"/>
+                <w:u w:val="none"/>
+                <w:sz w:val="22"/>
+                <w:szCs w:val="22"/>
+                <w:color w:val="000000"/>
+              </w:rPr>
+              <w:t xml:space="preserve"> </w:t>
+            </w:r>
+          </w:p>
+        </w:tc>
       </w:tr>
       <w:tr>
         <w:trPr>
@@ -1280,6 +1633,50 @@
             </w:r>
           </w:p>
         </w:tc>
+        <w:tc>
+          <w:tcPr>
+            <w:tcBorders>
+              <w:bottom w:val="none" w:sz="0" w:space="0" w:color="000000"/>
+              <w:top w:val="none" w:sz="0" w:space="0" w:color="000000"/>
+              <w:left w:val="none" w:sz="0" w:space="0" w:color="000000"/>
+              <w:right w:val="none" w:sz="0" w:space="0" w:color="000000"/>
+            </w:tcBorders>
+            <w:shd w:val="clear" w:color="auto" w:fill="FFFFFF"/>
+            <w:tcMar>
+              <w:top w:w="0" w:type="dxa"/>
+              <w:bottom w:w="0" w:type="dxa"/>
+              <w:left w:w="0" w:type="dxa"/>
+              <w:right w:w="0" w:type="dxa"/>
+            </w:tcMar>
+            <w:vAlign w:val="top"/>
+          </w:tcPr>
+          <w:p>
+            <w:pPr>
+              <w:pStyle w:val="Normal"/>
+              <w:jc w:val="center"/>
+              <w:pBdr>
+                <w:bottom w:val="none" w:sz="0" w:space="0" w:color="000000"/>
+                <w:top w:val="none" w:sz="0" w:space="0" w:color="000000"/>
+                <w:left w:val="none" w:sz="0" w:space="0" w:color="000000"/>
+                <w:right w:val="none" w:sz="0" w:space="0" w:color="000000"/>
+              </w:pBdr>
+              <w:spacing w:after="0" w:before="0" w:line="240"/>
+              <w:ind w:firstLine="0" w:left="120" w:right="120"/>
+            </w:pPr>
+            <w:r>
+              <w:rPr>
+                <w:rFonts w:ascii="Arial" w:hAnsi="Arial" w:eastAsia="Arial" w:cs="Arial"/>
+                <w:i w:val="false"/>
+                <w:b w:val="false"/>
+                <w:u w:val="none"/>
+                <w:sz w:val="22"/>
+                <w:szCs w:val="22"/>
+                <w:color w:val="000000"/>
+              </w:rPr>
+              <w:t xml:space="preserve"> </w:t>
+            </w:r>
+          </w:p>
+        </w:tc>
       </w:tr>
       <w:tr>
         <w:trPr>
@@ -1418,6 +1815,50 @@
             </w:r>
           </w:p>
         </w:tc>
+        <w:tc>
+          <w:tcPr>
+            <w:tcBorders>
+              <w:bottom w:val="none" w:sz="0" w:space="0" w:color="000000"/>
+              <w:top w:val="none" w:sz="0" w:space="0" w:color="000000"/>
+              <w:left w:val="none" w:sz="0" w:space="0" w:color="000000"/>
+              <w:right w:val="none" w:sz="0" w:space="0" w:color="000000"/>
+            </w:tcBorders>
+            <w:shd w:val="clear" w:color="auto" w:fill="FFFFFF"/>
+            <w:tcMar>
+              <w:top w:w="0" w:type="dxa"/>
+              <w:bottom w:w="0" w:type="dxa"/>
+              <w:left w:w="0" w:type="dxa"/>
+              <w:right w:w="0" w:type="dxa"/>
+            </w:tcMar>
+            <w:vAlign w:val="top"/>
+          </w:tcPr>
+          <w:p>
+            <w:pPr>
+              <w:pStyle w:val="Normal"/>
+              <w:jc w:val="center"/>
+              <w:pBdr>
+                <w:bottom w:val="none" w:sz="0" w:space="0" w:color="000000"/>
+                <w:top w:val="none" w:sz="0" w:space="0" w:color="000000"/>
+                <w:left w:val="none" w:sz="0" w:space="0" w:color="000000"/>
+                <w:right w:val="none" w:sz="0" w:space="0" w:color="000000"/>
+              </w:pBdr>
+              <w:spacing w:after="0" w:before="0" w:line="240"/>
+              <w:ind w:firstLine="0" w:left="120" w:right="120"/>
+            </w:pPr>
+            <w:r>
+              <w:rPr>
+                <w:rFonts w:ascii="Arial" w:hAnsi="Arial" w:eastAsia="Arial" w:cs="Arial"/>
+                <w:i w:val="false"/>
+                <w:b w:val="false"/>
+                <w:u w:val="none"/>
+                <w:sz w:val="22"/>
+                <w:szCs w:val="22"/>
+                <w:color w:val="000000"/>
+              </w:rPr>
+              <w:t xml:space="preserve">0.042 (0.044)</w:t>
+            </w:r>
+          </w:p>
+        </w:tc>
       </w:tr>
       <w:tr>
         <w:trPr>
@@ -1556,6 +1997,50 @@
             </w:r>
           </w:p>
         </w:tc>
+        <w:tc>
+          <w:tcPr>
+            <w:tcBorders>
+              <w:bottom w:val="none" w:sz="0" w:space="0" w:color="000000"/>
+              <w:top w:val="none" w:sz="0" w:space="0" w:color="000000"/>
+              <w:left w:val="none" w:sz="0" w:space="0" w:color="000000"/>
+              <w:right w:val="none" w:sz="0" w:space="0" w:color="000000"/>
+            </w:tcBorders>
+            <w:shd w:val="clear" w:color="auto" w:fill="FFFFFF"/>
+            <w:tcMar>
+              <w:top w:w="0" w:type="dxa"/>
+              <w:bottom w:w="0" w:type="dxa"/>
+              <w:left w:w="0" w:type="dxa"/>
+              <w:right w:w="0" w:type="dxa"/>
+            </w:tcMar>
+            <w:vAlign w:val="top"/>
+          </w:tcPr>
+          <w:p>
+            <w:pPr>
+              <w:pStyle w:val="Normal"/>
+              <w:jc w:val="center"/>
+              <w:pBdr>
+                <w:bottom w:val="none" w:sz="0" w:space="0" w:color="000000"/>
+                <w:top w:val="none" w:sz="0" w:space="0" w:color="000000"/>
+                <w:left w:val="none" w:sz="0" w:space="0" w:color="000000"/>
+                <w:right w:val="none" w:sz="0" w:space="0" w:color="000000"/>
+              </w:pBdr>
+              <w:spacing w:after="0" w:before="0" w:line="240"/>
+              <w:ind w:firstLine="0" w:left="120" w:right="120"/>
+            </w:pPr>
+            <w:r>
+              <w:rPr>
+                <w:rFonts w:ascii="Arial" w:hAnsi="Arial" w:eastAsia="Arial" w:cs="Arial"/>
+                <w:i w:val="false"/>
+                <w:b w:val="false"/>
+                <w:u w:val="none"/>
+                <w:sz w:val="22"/>
+                <w:szCs w:val="22"/>
+                <w:color w:val="000000"/>
+              </w:rPr>
+              <w:t xml:space="preserve"> </w:t>
+            </w:r>
+          </w:p>
+        </w:tc>
       </w:tr>
       <w:tr>
         <w:trPr>
@@ -1694,6 +2179,50 @@
             </w:r>
           </w:p>
         </w:tc>
+        <w:tc>
+          <w:tcPr>
+            <w:tcBorders>
+              <w:bottom w:val="none" w:sz="0" w:space="0" w:color="000000"/>
+              <w:top w:val="none" w:sz="0" w:space="0" w:color="000000"/>
+              <w:left w:val="none" w:sz="0" w:space="0" w:color="000000"/>
+              <w:right w:val="none" w:sz="0" w:space="0" w:color="000000"/>
+            </w:tcBorders>
+            <w:shd w:val="clear" w:color="auto" w:fill="FFFFFF"/>
+            <w:tcMar>
+              <w:top w:w="0" w:type="dxa"/>
+              <w:bottom w:w="0" w:type="dxa"/>
+              <w:left w:w="0" w:type="dxa"/>
+              <w:right w:w="0" w:type="dxa"/>
+            </w:tcMar>
+            <w:vAlign w:val="top"/>
+          </w:tcPr>
+          <w:p>
+            <w:pPr>
+              <w:pStyle w:val="Normal"/>
+              <w:jc w:val="center"/>
+              <w:pBdr>
+                <w:bottom w:val="none" w:sz="0" w:space="0" w:color="000000"/>
+                <w:top w:val="none" w:sz="0" w:space="0" w:color="000000"/>
+                <w:left w:val="none" w:sz="0" w:space="0" w:color="000000"/>
+                <w:right w:val="none" w:sz="0" w:space="0" w:color="000000"/>
+              </w:pBdr>
+              <w:spacing w:after="0" w:before="0" w:line="240"/>
+              <w:ind w:firstLine="0" w:left="120" w:right="120"/>
+            </w:pPr>
+            <w:r>
+              <w:rPr>
+                <w:rFonts w:ascii="Arial" w:hAnsi="Arial" w:eastAsia="Arial" w:cs="Arial"/>
+                <w:i w:val="false"/>
+                <w:b w:val="false"/>
+                <w:u w:val="none"/>
+                <w:sz w:val="22"/>
+                <w:szCs w:val="22"/>
+                <w:color w:val="000000"/>
+              </w:rPr>
+              <w:t xml:space="preserve">0.116 (0.404)</w:t>
+            </w:r>
+          </w:p>
+        </w:tc>
       </w:tr>
       <w:tr>
         <w:trPr>
@@ -1832,6 +2361,50 @@
             </w:r>
           </w:p>
         </w:tc>
+        <w:tc>
+          <w:tcPr>
+            <w:tcBorders>
+              <w:bottom w:val="none" w:sz="0" w:space="0" w:color="000000"/>
+              <w:top w:val="none" w:sz="0" w:space="0" w:color="000000"/>
+              <w:left w:val="none" w:sz="0" w:space="0" w:color="000000"/>
+              <w:right w:val="none" w:sz="0" w:space="0" w:color="000000"/>
+            </w:tcBorders>
+            <w:shd w:val="clear" w:color="auto" w:fill="FFFFFF"/>
+            <w:tcMar>
+              <w:top w:w="0" w:type="dxa"/>
+              <w:bottom w:w="0" w:type="dxa"/>
+              <w:left w:w="0" w:type="dxa"/>
+              <w:right w:w="0" w:type="dxa"/>
+            </w:tcMar>
+            <w:vAlign w:val="top"/>
+          </w:tcPr>
+          <w:p>
+            <w:pPr>
+              <w:pStyle w:val="Normal"/>
+              <w:jc w:val="center"/>
+              <w:pBdr>
+                <w:bottom w:val="none" w:sz="0" w:space="0" w:color="000000"/>
+                <w:top w:val="none" w:sz="0" w:space="0" w:color="000000"/>
+                <w:left w:val="none" w:sz="0" w:space="0" w:color="000000"/>
+                <w:right w:val="none" w:sz="0" w:space="0" w:color="000000"/>
+              </w:pBdr>
+              <w:spacing w:after="0" w:before="0" w:line="240"/>
+              <w:ind w:firstLine="0" w:left="120" w:right="120"/>
+            </w:pPr>
+            <w:r>
+              <w:rPr>
+                <w:rFonts w:ascii="Arial" w:hAnsi="Arial" w:eastAsia="Arial" w:cs="Arial"/>
+                <w:i w:val="false"/>
+                <w:b w:val="false"/>
+                <w:u w:val="none"/>
+                <w:sz w:val="22"/>
+                <w:szCs w:val="22"/>
+                <w:color w:val="000000"/>
+              </w:rPr>
+              <w:t xml:space="preserve">-0.379 (0.273)</w:t>
+            </w:r>
+          </w:p>
+        </w:tc>
       </w:tr>
       <w:tr>
         <w:trPr>
@@ -1970,6 +2543,50 @@
             </w:r>
           </w:p>
         </w:tc>
+        <w:tc>
+          <w:tcPr>
+            <w:tcBorders>
+              <w:bottom w:val="none" w:sz="0" w:space="0" w:color="000000"/>
+              <w:top w:val="none" w:sz="0" w:space="0" w:color="000000"/>
+              <w:left w:val="none" w:sz="0" w:space="0" w:color="000000"/>
+              <w:right w:val="none" w:sz="0" w:space="0" w:color="000000"/>
+            </w:tcBorders>
+            <w:shd w:val="clear" w:color="auto" w:fill="FFFFFF"/>
+            <w:tcMar>
+              <w:top w:w="0" w:type="dxa"/>
+              <w:bottom w:w="0" w:type="dxa"/>
+              <w:left w:w="0" w:type="dxa"/>
+              <w:right w:w="0" w:type="dxa"/>
+            </w:tcMar>
+            <w:vAlign w:val="top"/>
+          </w:tcPr>
+          <w:p>
+            <w:pPr>
+              <w:pStyle w:val="Normal"/>
+              <w:jc w:val="center"/>
+              <w:pBdr>
+                <w:bottom w:val="none" w:sz="0" w:space="0" w:color="000000"/>
+                <w:top w:val="none" w:sz="0" w:space="0" w:color="000000"/>
+                <w:left w:val="none" w:sz="0" w:space="0" w:color="000000"/>
+                <w:right w:val="none" w:sz="0" w:space="0" w:color="000000"/>
+              </w:pBdr>
+              <w:spacing w:after="0" w:before="0" w:line="240"/>
+              <w:ind w:firstLine="0" w:left="120" w:right="120"/>
+            </w:pPr>
+            <w:r>
+              <w:rPr>
+                <w:rFonts w:ascii="Arial" w:hAnsi="Arial" w:eastAsia="Arial" w:cs="Arial"/>
+                <w:i w:val="false"/>
+                <w:b w:val="false"/>
+                <w:u w:val="none"/>
+                <w:sz w:val="22"/>
+                <w:szCs w:val="22"/>
+                <w:color w:val="000000"/>
+              </w:rPr>
+              <w:t xml:space="preserve">-0.045 (0.135)</w:t>
+            </w:r>
+          </w:p>
+        </w:tc>
       </w:tr>
       <w:tr>
         <w:trPr>
@@ -2108,6 +2725,50 @@
             </w:r>
           </w:p>
         </w:tc>
+        <w:tc>
+          <w:tcPr>
+            <w:tcBorders>
+              <w:bottom w:val="none" w:sz="0" w:space="0" w:color="000000"/>
+              <w:top w:val="none" w:sz="0" w:space="0" w:color="000000"/>
+              <w:left w:val="none" w:sz="0" w:space="0" w:color="000000"/>
+              <w:right w:val="none" w:sz="0" w:space="0" w:color="000000"/>
+            </w:tcBorders>
+            <w:shd w:val="clear" w:color="auto" w:fill="FFFFFF"/>
+            <w:tcMar>
+              <w:top w:w="0" w:type="dxa"/>
+              <w:bottom w:w="0" w:type="dxa"/>
+              <w:left w:w="0" w:type="dxa"/>
+              <w:right w:w="0" w:type="dxa"/>
+            </w:tcMar>
+            <w:vAlign w:val="top"/>
+          </w:tcPr>
+          <w:p>
+            <w:pPr>
+              <w:pStyle w:val="Normal"/>
+              <w:jc w:val="center"/>
+              <w:pBdr>
+                <w:bottom w:val="none" w:sz="0" w:space="0" w:color="000000"/>
+                <w:top w:val="none" w:sz="0" w:space="0" w:color="000000"/>
+                <w:left w:val="none" w:sz="0" w:space="0" w:color="000000"/>
+                <w:right w:val="none" w:sz="0" w:space="0" w:color="000000"/>
+              </w:pBdr>
+              <w:spacing w:after="0" w:before="0" w:line="240"/>
+              <w:ind w:firstLine="0" w:left="120" w:right="120"/>
+            </w:pPr>
+            <w:r>
+              <w:rPr>
+                <w:rFonts w:ascii="Arial" w:hAnsi="Arial" w:eastAsia="Arial" w:cs="Arial"/>
+                <w:i w:val="false"/>
+                <w:b w:val="false"/>
+                <w:u w:val="none"/>
+                <w:sz w:val="22"/>
+                <w:szCs w:val="22"/>
+                <w:color w:val="000000"/>
+              </w:rPr>
+              <w:t xml:space="preserve">0.513 *** (0.092)</w:t>
+            </w:r>
+          </w:p>
+        </w:tc>
       </w:tr>
       <w:tr>
         <w:trPr>
@@ -2246,6 +2907,50 @@
             </w:r>
           </w:p>
         </w:tc>
+        <w:tc>
+          <w:tcPr>
+            <w:tcBorders>
+              <w:bottom w:val="none" w:sz="0" w:space="0" w:color="000000"/>
+              <w:top w:val="none" w:sz="0" w:space="0" w:color="000000"/>
+              <w:left w:val="none" w:sz="0" w:space="0" w:color="000000"/>
+              <w:right w:val="none" w:sz="0" w:space="0" w:color="000000"/>
+            </w:tcBorders>
+            <w:shd w:val="clear" w:color="auto" w:fill="FFFFFF"/>
+            <w:tcMar>
+              <w:top w:w="0" w:type="dxa"/>
+              <w:bottom w:w="0" w:type="dxa"/>
+              <w:left w:w="0" w:type="dxa"/>
+              <w:right w:w="0" w:type="dxa"/>
+            </w:tcMar>
+            <w:vAlign w:val="top"/>
+          </w:tcPr>
+          <w:p>
+            <w:pPr>
+              <w:pStyle w:val="Normal"/>
+              <w:jc w:val="center"/>
+              <w:pBdr>
+                <w:bottom w:val="none" w:sz="0" w:space="0" w:color="000000"/>
+                <w:top w:val="none" w:sz="0" w:space="0" w:color="000000"/>
+                <w:left w:val="none" w:sz="0" w:space="0" w:color="000000"/>
+                <w:right w:val="none" w:sz="0" w:space="0" w:color="000000"/>
+              </w:pBdr>
+              <w:spacing w:after="0" w:before="0" w:line="240"/>
+              <w:ind w:firstLine="0" w:left="120" w:right="120"/>
+            </w:pPr>
+            <w:r>
+              <w:rPr>
+                <w:rFonts w:ascii="Arial" w:hAnsi="Arial" w:eastAsia="Arial" w:cs="Arial"/>
+                <w:i w:val="false"/>
+                <w:b w:val="false"/>
+                <w:u w:val="none"/>
+                <w:sz w:val="22"/>
+                <w:szCs w:val="22"/>
+                <w:color w:val="000000"/>
+              </w:rPr>
+              <w:t xml:space="preserve">0.722 *** (0.058)</w:t>
+            </w:r>
+          </w:p>
+        </w:tc>
       </w:tr>
       <w:tr>
         <w:trPr>
@@ -2384,6 +3089,50 @@
             </w:r>
           </w:p>
         </w:tc>
+        <w:tc>
+          <w:tcPr>
+            <w:tcBorders>
+              <w:bottom w:val="none" w:sz="0" w:space="0" w:color="000000"/>
+              <w:top w:val="none" w:sz="0" w:space="0" w:color="000000"/>
+              <w:left w:val="none" w:sz="0" w:space="0" w:color="000000"/>
+              <w:right w:val="none" w:sz="0" w:space="0" w:color="000000"/>
+            </w:tcBorders>
+            <w:shd w:val="clear" w:color="auto" w:fill="FFFFFF"/>
+            <w:tcMar>
+              <w:top w:w="0" w:type="dxa"/>
+              <w:bottom w:w="0" w:type="dxa"/>
+              <w:left w:w="0" w:type="dxa"/>
+              <w:right w:w="0" w:type="dxa"/>
+            </w:tcMar>
+            <w:vAlign w:val="top"/>
+          </w:tcPr>
+          <w:p>
+            <w:pPr>
+              <w:pStyle w:val="Normal"/>
+              <w:jc w:val="center"/>
+              <w:pBdr>
+                <w:bottom w:val="none" w:sz="0" w:space="0" w:color="000000"/>
+                <w:top w:val="none" w:sz="0" w:space="0" w:color="000000"/>
+                <w:left w:val="none" w:sz="0" w:space="0" w:color="000000"/>
+                <w:right w:val="none" w:sz="0" w:space="0" w:color="000000"/>
+              </w:pBdr>
+              <w:spacing w:after="0" w:before="0" w:line="240"/>
+              <w:ind w:firstLine="0" w:left="120" w:right="120"/>
+            </w:pPr>
+            <w:r>
+              <w:rPr>
+                <w:rFonts w:ascii="Arial" w:hAnsi="Arial" w:eastAsia="Arial" w:cs="Arial"/>
+                <w:i w:val="false"/>
+                <w:b w:val="false"/>
+                <w:u w:val="none"/>
+                <w:sz w:val="22"/>
+                <w:szCs w:val="22"/>
+                <w:color w:val="000000"/>
+              </w:rPr>
+              <w:t xml:space="preserve">0.288 (0.247)</w:t>
+            </w:r>
+          </w:p>
+        </w:tc>
       </w:tr>
       <w:tr>
         <w:trPr>
@@ -2522,6 +3271,50 @@
             </w:r>
           </w:p>
         </w:tc>
+        <w:tc>
+          <w:tcPr>
+            <w:tcBorders>
+              <w:bottom w:val="none" w:sz="0" w:space="0" w:color="000000"/>
+              <w:top w:val="none" w:sz="0" w:space="0" w:color="000000"/>
+              <w:left w:val="none" w:sz="0" w:space="0" w:color="000000"/>
+              <w:right w:val="none" w:sz="0" w:space="0" w:color="000000"/>
+            </w:tcBorders>
+            <w:shd w:val="clear" w:color="auto" w:fill="FFFFFF"/>
+            <w:tcMar>
+              <w:top w:w="0" w:type="dxa"/>
+              <w:bottom w:w="0" w:type="dxa"/>
+              <w:left w:w="0" w:type="dxa"/>
+              <w:right w:w="0" w:type="dxa"/>
+            </w:tcMar>
+            <w:vAlign w:val="top"/>
+          </w:tcPr>
+          <w:p>
+            <w:pPr>
+              <w:pStyle w:val="Normal"/>
+              <w:jc w:val="center"/>
+              <w:pBdr>
+                <w:bottom w:val="none" w:sz="0" w:space="0" w:color="000000"/>
+                <w:top w:val="none" w:sz="0" w:space="0" w:color="000000"/>
+                <w:left w:val="none" w:sz="0" w:space="0" w:color="000000"/>
+                <w:right w:val="none" w:sz="0" w:space="0" w:color="000000"/>
+              </w:pBdr>
+              <w:spacing w:after="0" w:before="0" w:line="240"/>
+              <w:ind w:firstLine="0" w:left="120" w:right="120"/>
+            </w:pPr>
+            <w:r>
+              <w:rPr>
+                <w:rFonts w:ascii="Arial" w:hAnsi="Arial" w:eastAsia="Arial" w:cs="Arial"/>
+                <w:i w:val="false"/>
+                <w:b w:val="false"/>
+                <w:u w:val="none"/>
+                <w:sz w:val="22"/>
+                <w:szCs w:val="22"/>
+                <w:color w:val="000000"/>
+              </w:rPr>
+              <w:t xml:space="preserve">0.270 *** (0.038)</w:t>
+            </w:r>
+          </w:p>
+        </w:tc>
       </w:tr>
       <w:tr>
         <w:trPr>
@@ -2660,6 +3453,50 @@
             </w:r>
           </w:p>
         </w:tc>
+        <w:tc>
+          <w:tcPr>
+            <w:tcBorders>
+              <w:bottom w:val="none" w:sz="0" w:space="0" w:color="000000"/>
+              <w:top w:val="none" w:sz="0" w:space="0" w:color="000000"/>
+              <w:left w:val="none" w:sz="0" w:space="0" w:color="000000"/>
+              <w:right w:val="none" w:sz="0" w:space="0" w:color="000000"/>
+            </w:tcBorders>
+            <w:shd w:val="clear" w:color="auto" w:fill="FFFFFF"/>
+            <w:tcMar>
+              <w:top w:w="0" w:type="dxa"/>
+              <w:bottom w:w="0" w:type="dxa"/>
+              <w:left w:w="0" w:type="dxa"/>
+              <w:right w:w="0" w:type="dxa"/>
+            </w:tcMar>
+            <w:vAlign w:val="top"/>
+          </w:tcPr>
+          <w:p>
+            <w:pPr>
+              <w:pStyle w:val="Normal"/>
+              <w:jc w:val="center"/>
+              <w:pBdr>
+                <w:bottom w:val="none" w:sz="0" w:space="0" w:color="000000"/>
+                <w:top w:val="none" w:sz="0" w:space="0" w:color="000000"/>
+                <w:left w:val="none" w:sz="0" w:space="0" w:color="000000"/>
+                <w:right w:val="none" w:sz="0" w:space="0" w:color="000000"/>
+              </w:pBdr>
+              <w:spacing w:after="0" w:before="0" w:line="240"/>
+              <w:ind w:firstLine="0" w:left="120" w:right="120"/>
+            </w:pPr>
+            <w:r>
+              <w:rPr>
+                <w:rFonts w:ascii="Arial" w:hAnsi="Arial" w:eastAsia="Arial" w:cs="Arial"/>
+                <w:i w:val="false"/>
+                <w:b w:val="false"/>
+                <w:u w:val="none"/>
+                <w:sz w:val="22"/>
+                <w:szCs w:val="22"/>
+                <w:color w:val="000000"/>
+              </w:rPr>
+              <w:t xml:space="preserve">-0.026 (0.034)</w:t>
+            </w:r>
+          </w:p>
+        </w:tc>
       </w:tr>
       <w:tr>
         <w:trPr>
@@ -2798,6 +3635,50 @@
             </w:r>
           </w:p>
         </w:tc>
+        <w:tc>
+          <w:tcPr>
+            <w:tcBorders>
+              <w:bottom w:val="single" w:sz="3" w:space="0" w:color="000000"/>
+              <w:top w:val="none" w:sz="0" w:space="0" w:color="000000"/>
+              <w:left w:val="none" w:sz="0" w:space="0" w:color="000000"/>
+              <w:right w:val="none" w:sz="0" w:space="0" w:color="000000"/>
+            </w:tcBorders>
+            <w:shd w:val="clear" w:color="auto" w:fill="FFFFFF"/>
+            <w:tcMar>
+              <w:top w:w="0" w:type="dxa"/>
+              <w:bottom w:w="0" w:type="dxa"/>
+              <w:left w:w="0" w:type="dxa"/>
+              <w:right w:w="0" w:type="dxa"/>
+            </w:tcMar>
+            <w:vAlign w:val="top"/>
+          </w:tcPr>
+          <w:p>
+            <w:pPr>
+              <w:pStyle w:val="Normal"/>
+              <w:jc w:val="center"/>
+              <w:pBdr>
+                <w:bottom w:val="none" w:sz="0" w:space="0" w:color="000000"/>
+                <w:top w:val="none" w:sz="0" w:space="0" w:color="000000"/>
+                <w:left w:val="none" w:sz="0" w:space="0" w:color="000000"/>
+                <w:right w:val="none" w:sz="0" w:space="0" w:color="000000"/>
+              </w:pBdr>
+              <w:spacing w:after="0" w:before="0" w:line="240"/>
+              <w:ind w:firstLine="0" w:left="120" w:right="120"/>
+            </w:pPr>
+            <w:r>
+              <w:rPr>
+                <w:rFonts w:ascii="Arial" w:hAnsi="Arial" w:eastAsia="Arial" w:cs="Arial"/>
+                <w:i w:val="false"/>
+                <w:b w:val="false"/>
+                <w:u w:val="none"/>
+                <w:sz w:val="22"/>
+                <w:szCs w:val="22"/>
+                <w:color w:val="000000"/>
+              </w:rPr>
+              <w:t xml:space="preserve">-0.103 (0.464)</w:t>
+            </w:r>
+          </w:p>
+        </w:tc>
       </w:tr>
       <w:tr>
         <w:trPr>
@@ -2936,6 +3817,50 @@
             </w:r>
           </w:p>
         </w:tc>
+        <w:tc>
+          <w:tcPr>
+            <w:tcBorders>
+              <w:bottom w:val="none" w:sz="0" w:space="0" w:color="000000"/>
+              <w:top w:val="single" w:sz="3" w:space="0" w:color="000000"/>
+              <w:left w:val="none" w:sz="0" w:space="0" w:color="000000"/>
+              <w:right w:val="none" w:sz="0" w:space="0" w:color="000000"/>
+            </w:tcBorders>
+            <w:shd w:val="clear" w:color="auto" w:fill="FFFFFF"/>
+            <w:tcMar>
+              <w:top w:w="0" w:type="dxa"/>
+              <w:bottom w:w="0" w:type="dxa"/>
+              <w:left w:w="0" w:type="dxa"/>
+              <w:right w:w="0" w:type="dxa"/>
+            </w:tcMar>
+            <w:vAlign w:val="top"/>
+          </w:tcPr>
+          <w:p>
+            <w:pPr>
+              <w:pStyle w:val="Normal"/>
+              <w:jc w:val="center"/>
+              <w:pBdr>
+                <w:bottom w:val="none" w:sz="0" w:space="0" w:color="000000"/>
+                <w:top w:val="none" w:sz="0" w:space="0" w:color="000000"/>
+                <w:left w:val="none" w:sz="0" w:space="0" w:color="000000"/>
+                <w:right w:val="none" w:sz="0" w:space="0" w:color="000000"/>
+              </w:pBdr>
+              <w:spacing w:after="0" w:before="0" w:line="240"/>
+              <w:ind w:firstLine="0" w:left="120" w:right="120"/>
+            </w:pPr>
+            <w:r>
+              <w:rPr>
+                <w:rFonts w:ascii="Arial" w:hAnsi="Arial" w:eastAsia="Arial" w:cs="Arial"/>
+                <w:i w:val="false"/>
+                <w:b w:val="false"/>
+                <w:u w:val="none"/>
+                <w:sz w:val="22"/>
+                <w:szCs w:val="22"/>
+                <w:color w:val="000000"/>
+              </w:rPr>
+              <w:t xml:space="preserve">280004</w:t>
+            </w:r>
+          </w:p>
+        </w:tc>
       </w:tr>
       <w:tr>
         <w:trPr>
@@ -3074,6 +3999,50 @@
             </w:r>
           </w:p>
         </w:tc>
+        <w:tc>
+          <w:tcPr>
+            <w:tcBorders>
+              <w:bottom w:val="none" w:sz="0" w:space="0" w:color="000000"/>
+              <w:top w:val="none" w:sz="0" w:space="0" w:color="000000"/>
+              <w:left w:val="none" w:sz="0" w:space="0" w:color="000000"/>
+              <w:right w:val="none" w:sz="0" w:space="0" w:color="000000"/>
+            </w:tcBorders>
+            <w:shd w:val="clear" w:color="auto" w:fill="FFFFFF"/>
+            <w:tcMar>
+              <w:top w:w="0" w:type="dxa"/>
+              <w:bottom w:w="0" w:type="dxa"/>
+              <w:left w:w="0" w:type="dxa"/>
+              <w:right w:w="0" w:type="dxa"/>
+            </w:tcMar>
+            <w:vAlign w:val="top"/>
+          </w:tcPr>
+          <w:p>
+            <w:pPr>
+              <w:pStyle w:val="Normal"/>
+              <w:jc w:val="center"/>
+              <w:pBdr>
+                <w:bottom w:val="none" w:sz="0" w:space="0" w:color="000000"/>
+                <w:top w:val="none" w:sz="0" w:space="0" w:color="000000"/>
+                <w:left w:val="none" w:sz="0" w:space="0" w:color="000000"/>
+                <w:right w:val="none" w:sz="0" w:space="0" w:color="000000"/>
+              </w:pBdr>
+              <w:spacing w:after="0" w:before="0" w:line="240"/>
+              <w:ind w:firstLine="0" w:left="120" w:right="120"/>
+            </w:pPr>
+            <w:r>
+              <w:rPr>
+                <w:rFonts w:ascii="Arial" w:hAnsi="Arial" w:eastAsia="Arial" w:cs="Arial"/>
+                <w:i w:val="false"/>
+                <w:b w:val="false"/>
+                <w:u w:val="none"/>
+                <w:sz w:val="22"/>
+                <w:szCs w:val="22"/>
+                <w:color w:val="000000"/>
+              </w:rPr>
+              <w:t xml:space="preserve">Yes</w:t>
+            </w:r>
+          </w:p>
+        </w:tc>
       </w:tr>
       <w:tr>
         <w:trPr>
@@ -3212,6 +4181,50 @@
             </w:r>
           </w:p>
         </w:tc>
+        <w:tc>
+          <w:tcPr>
+            <w:tcBorders>
+              <w:bottom w:val="none" w:sz="0" w:space="0" w:color="000000"/>
+              <w:top w:val="none" w:sz="0" w:space="0" w:color="000000"/>
+              <w:left w:val="none" w:sz="0" w:space="0" w:color="000000"/>
+              <w:right w:val="none" w:sz="0" w:space="0" w:color="000000"/>
+            </w:tcBorders>
+            <w:shd w:val="clear" w:color="auto" w:fill="FFFFFF"/>
+            <w:tcMar>
+              <w:top w:w="0" w:type="dxa"/>
+              <w:bottom w:w="0" w:type="dxa"/>
+              <w:left w:w="0" w:type="dxa"/>
+              <w:right w:w="0" w:type="dxa"/>
+            </w:tcMar>
+            <w:vAlign w:val="top"/>
+          </w:tcPr>
+          <w:p>
+            <w:pPr>
+              <w:pStyle w:val="Normal"/>
+              <w:jc w:val="center"/>
+              <w:pBdr>
+                <w:bottom w:val="none" w:sz="0" w:space="0" w:color="000000"/>
+                <w:top w:val="none" w:sz="0" w:space="0" w:color="000000"/>
+                <w:left w:val="none" w:sz="0" w:space="0" w:color="000000"/>
+                <w:right w:val="none" w:sz="0" w:space="0" w:color="000000"/>
+              </w:pBdr>
+              <w:spacing w:after="0" w:before="0" w:line="240"/>
+              <w:ind w:firstLine="0" w:left="120" w:right="120"/>
+            </w:pPr>
+            <w:r>
+              <w:rPr>
+                <w:rFonts w:ascii="Arial" w:hAnsi="Arial" w:eastAsia="Arial" w:cs="Arial"/>
+                <w:i w:val="false"/>
+                <w:b w:val="false"/>
+                <w:u w:val="none"/>
+                <w:sz w:val="22"/>
+                <w:szCs w:val="22"/>
+                <w:color w:val="000000"/>
+              </w:rPr>
+              <w:t xml:space="preserve">No</w:t>
+            </w:r>
+          </w:p>
+        </w:tc>
       </w:tr>
       <w:tr>
         <w:trPr>
@@ -3221,7 +4234,7 @@
         <w:tc>
           <w:tcPr>
             <w:tcBorders>
-              <w:bottom w:val="single" w:sz="6" w:space="0" w:color="000000"/>
+              <w:bottom w:val="none" w:sz="0" w:space="0" w:color="000000"/>
               <w:top w:val="none" w:sz="0" w:space="0" w:color="000000"/>
               <w:left w:val="none" w:sz="0" w:space="0" w:color="000000"/>
               <w:right w:val="none" w:sz="0" w:space="0" w:color="000000"/>
@@ -3258,95 +4271,139 @@
                 <w:szCs w:val="22"/>
                 <w:color w:val="000000"/>
               </w:rPr>
-              <w:t xml:space="preserve">pseudo R^2</w:t>
-            </w:r>
-          </w:p>
-        </w:tc>
-        <w:tc>
-          <w:tcPr>
-            <w:tcBorders>
-              <w:bottom w:val="single" w:sz="6" w:space="0" w:color="000000"/>
-              <w:top w:val="none" w:sz="0" w:space="0" w:color="000000"/>
-              <w:left w:val="none" w:sz="0" w:space="0" w:color="000000"/>
-              <w:right w:val="none" w:sz="0" w:space="0" w:color="000000"/>
-            </w:tcBorders>
-            <w:shd w:val="clear" w:color="auto" w:fill="FFFFFF"/>
-            <w:tcMar>
-              <w:top w:w="0" w:type="dxa"/>
-              <w:bottom w:w="0" w:type="dxa"/>
-              <w:left w:w="0" w:type="dxa"/>
-              <w:right w:w="0" w:type="dxa"/>
-            </w:tcMar>
-            <w:vAlign w:val="top"/>
-          </w:tcPr>
-          <w:p>
-            <w:pPr>
-              <w:pStyle w:val="Normal"/>
-              <w:jc w:val="center"/>
-              <w:pBdr>
-                <w:bottom w:val="none" w:sz="0" w:space="0" w:color="000000"/>
-                <w:top w:val="none" w:sz="0" w:space="0" w:color="000000"/>
-                <w:left w:val="none" w:sz="0" w:space="0" w:color="000000"/>
-                <w:right w:val="none" w:sz="0" w:space="0" w:color="000000"/>
-              </w:pBdr>
-              <w:spacing w:after="0" w:before="0" w:line="240"/>
-              <w:ind w:firstLine="0" w:left="120" w:right="120"/>
-            </w:pPr>
-            <w:r>
-              <w:rPr>
-                <w:rFonts w:ascii="Arial" w:hAnsi="Arial" w:eastAsia="Arial" w:cs="Arial"/>
-                <w:i w:val="false"/>
-                <w:b w:val="false"/>
-                <w:u w:val="none"/>
-                <w:sz w:val="22"/>
-                <w:szCs w:val="22"/>
-                <w:color w:val="000000"/>
-              </w:rPr>
-              <w:t xml:space="preserve">0.947</w:t>
-            </w:r>
-          </w:p>
-        </w:tc>
-        <w:tc>
-          <w:tcPr>
-            <w:tcBorders>
-              <w:bottom w:val="single" w:sz="6" w:space="0" w:color="000000"/>
-              <w:top w:val="none" w:sz="0" w:space="0" w:color="000000"/>
-              <w:left w:val="none" w:sz="0" w:space="0" w:color="000000"/>
-              <w:right w:val="none" w:sz="0" w:space="0" w:color="000000"/>
-            </w:tcBorders>
-            <w:shd w:val="clear" w:color="auto" w:fill="FFFFFF"/>
-            <w:tcMar>
-              <w:top w:w="0" w:type="dxa"/>
-              <w:bottom w:w="0" w:type="dxa"/>
-              <w:left w:w="0" w:type="dxa"/>
-              <w:right w:w="0" w:type="dxa"/>
-            </w:tcMar>
-            <w:vAlign w:val="top"/>
-          </w:tcPr>
-          <w:p>
-            <w:pPr>
-              <w:pStyle w:val="Normal"/>
-              <w:jc w:val="center"/>
-              <w:pBdr>
-                <w:bottom w:val="none" w:sz="0" w:space="0" w:color="000000"/>
-                <w:top w:val="none" w:sz="0" w:space="0" w:color="000000"/>
-                <w:left w:val="none" w:sz="0" w:space="0" w:color="000000"/>
-                <w:right w:val="none" w:sz="0" w:space="0" w:color="000000"/>
-              </w:pBdr>
-              <w:spacing w:after="0" w:before="0" w:line="240"/>
-              <w:ind w:firstLine="0" w:left="120" w:right="120"/>
-            </w:pPr>
-            <w:r>
-              <w:rPr>
-                <w:rFonts w:ascii="Arial" w:hAnsi="Arial" w:eastAsia="Arial" w:cs="Arial"/>
-                <w:i w:val="false"/>
-                <w:b w:val="false"/>
-                <w:u w:val="none"/>
-                <w:sz w:val="22"/>
-                <w:szCs w:val="22"/>
-                <w:color w:val="000000"/>
-              </w:rPr>
-              <w:t xml:space="preserve">0.950</w:t>
+              <w:t xml:space="preserve">R^2</w:t>
+            </w:r>
+          </w:p>
+        </w:tc>
+        <w:tc>
+          <w:tcPr>
+            <w:tcBorders>
+              <w:bottom w:val="none" w:sz="0" w:space="0" w:color="000000"/>
+              <w:top w:val="none" w:sz="0" w:space="0" w:color="000000"/>
+              <w:left w:val="none" w:sz="0" w:space="0" w:color="000000"/>
+              <w:right w:val="none" w:sz="0" w:space="0" w:color="000000"/>
+            </w:tcBorders>
+            <w:shd w:val="clear" w:color="auto" w:fill="FFFFFF"/>
+            <w:tcMar>
+              <w:top w:w="0" w:type="dxa"/>
+              <w:bottom w:w="0" w:type="dxa"/>
+              <w:left w:w="0" w:type="dxa"/>
+              <w:right w:w="0" w:type="dxa"/>
+            </w:tcMar>
+            <w:vAlign w:val="top"/>
+          </w:tcPr>
+          <w:p>
+            <w:pPr>
+              <w:pStyle w:val="Normal"/>
+              <w:jc w:val="center"/>
+              <w:pBdr>
+                <w:bottom w:val="none" w:sz="0" w:space="0" w:color="000000"/>
+                <w:top w:val="none" w:sz="0" w:space="0" w:color="000000"/>
+                <w:left w:val="none" w:sz="0" w:space="0" w:color="000000"/>
+                <w:right w:val="none" w:sz="0" w:space="0" w:color="000000"/>
+              </w:pBdr>
+              <w:spacing w:after="0" w:before="0" w:line="240"/>
+              <w:ind w:firstLine="0" w:left="120" w:right="120"/>
+            </w:pPr>
+            <w:r>
+              <w:rPr>
+                <w:rFonts w:ascii="Arial" w:hAnsi="Arial" w:eastAsia="Arial" w:cs="Arial"/>
+                <w:i w:val="false"/>
+                <w:b w:val="false"/>
+                <w:u w:val="none"/>
+                <w:sz w:val="22"/>
+                <w:szCs w:val="22"/>
+                <w:color w:val="000000"/>
+              </w:rPr>
+              <w:t xml:space="preserve"/>
+            </w:r>
+          </w:p>
+        </w:tc>
+        <w:tc>
+          <w:tcPr>
+            <w:tcBorders>
+              <w:bottom w:val="none" w:sz="0" w:space="0" w:color="000000"/>
+              <w:top w:val="none" w:sz="0" w:space="0" w:color="000000"/>
+              <w:left w:val="none" w:sz="0" w:space="0" w:color="000000"/>
+              <w:right w:val="none" w:sz="0" w:space="0" w:color="000000"/>
+            </w:tcBorders>
+            <w:shd w:val="clear" w:color="auto" w:fill="FFFFFF"/>
+            <w:tcMar>
+              <w:top w:w="0" w:type="dxa"/>
+              <w:bottom w:w="0" w:type="dxa"/>
+              <w:left w:w="0" w:type="dxa"/>
+              <w:right w:w="0" w:type="dxa"/>
+            </w:tcMar>
+            <w:vAlign w:val="top"/>
+          </w:tcPr>
+          <w:p>
+            <w:pPr>
+              <w:pStyle w:val="Normal"/>
+              <w:jc w:val="center"/>
+              <w:pBdr>
+                <w:bottom w:val="none" w:sz="0" w:space="0" w:color="000000"/>
+                <w:top w:val="none" w:sz="0" w:space="0" w:color="000000"/>
+                <w:left w:val="none" w:sz="0" w:space="0" w:color="000000"/>
+                <w:right w:val="none" w:sz="0" w:space="0" w:color="000000"/>
+              </w:pBdr>
+              <w:spacing w:after="0" w:before="0" w:line="240"/>
+              <w:ind w:firstLine="0" w:left="120" w:right="120"/>
+            </w:pPr>
+            <w:r>
+              <w:rPr>
+                <w:rFonts w:ascii="Arial" w:hAnsi="Arial" w:eastAsia="Arial" w:cs="Arial"/>
+                <w:i w:val="false"/>
+                <w:b w:val="false"/>
+                <w:u w:val="none"/>
+                <w:sz w:val="22"/>
+                <w:szCs w:val="22"/>
+                <w:color w:val="000000"/>
+              </w:rPr>
+              <w:t xml:space="preserve"/>
+            </w:r>
+          </w:p>
+        </w:tc>
+        <w:tc>
+          <w:tcPr>
+            <w:tcBorders>
+              <w:bottom w:val="none" w:sz="0" w:space="0" w:color="000000"/>
+              <w:top w:val="none" w:sz="0" w:space="0" w:color="000000"/>
+              <w:left w:val="none" w:sz="0" w:space="0" w:color="000000"/>
+              <w:right w:val="none" w:sz="0" w:space="0" w:color="000000"/>
+            </w:tcBorders>
+            <w:shd w:val="clear" w:color="auto" w:fill="FFFFFF"/>
+            <w:tcMar>
+              <w:top w:w="0" w:type="dxa"/>
+              <w:bottom w:w="0" w:type="dxa"/>
+              <w:left w:w="0" w:type="dxa"/>
+              <w:right w:w="0" w:type="dxa"/>
+            </w:tcMar>
+            <w:vAlign w:val="top"/>
+          </w:tcPr>
+          <w:p>
+            <w:pPr>
+              <w:pStyle w:val="Normal"/>
+              <w:jc w:val="center"/>
+              <w:pBdr>
+                <w:bottom w:val="none" w:sz="0" w:space="0" w:color="000000"/>
+                <w:top w:val="none" w:sz="0" w:space="0" w:color="000000"/>
+                <w:left w:val="none" w:sz="0" w:space="0" w:color="000000"/>
+                <w:right w:val="none" w:sz="0" w:space="0" w:color="000000"/>
+              </w:pBdr>
+              <w:spacing w:after="0" w:before="0" w:line="240"/>
+              <w:ind w:firstLine="0" w:left="120" w:right="120"/>
+            </w:pPr>
+            <w:r>
+              <w:rPr>
+                <w:rFonts w:ascii="Arial" w:hAnsi="Arial" w:eastAsia="Arial" w:cs="Arial"/>
+                <w:i w:val="false"/>
+                <w:b w:val="false"/>
+                <w:u w:val="none"/>
+                <w:sz w:val="22"/>
+                <w:szCs w:val="22"/>
+                <w:color w:val="000000"/>
+              </w:rPr>
+              <w:t xml:space="preserve">0.841</w:t>
             </w:r>
           </w:p>
         </w:tc>
@@ -3358,7 +4415,189 @@
         body25
         <w:tc>
           <w:tcPr>
-            <w:gridSpan w:val="3"/>
+            <w:tcBorders>
+              <w:bottom w:val="single" w:sz="6" w:space="0" w:color="000000"/>
+              <w:top w:val="none" w:sz="0" w:space="0" w:color="000000"/>
+              <w:left w:val="none" w:sz="0" w:space="0" w:color="000000"/>
+              <w:right w:val="none" w:sz="0" w:space="0" w:color="000000"/>
+            </w:tcBorders>
+            <w:shd w:val="clear" w:color="auto" w:fill="FFFFFF"/>
+            <w:tcMar>
+              <w:top w:w="0" w:type="dxa"/>
+              <w:bottom w:w="0" w:type="dxa"/>
+              <w:left w:w="0" w:type="dxa"/>
+              <w:right w:w="0" w:type="dxa"/>
+            </w:tcMar>
+            <w:vAlign w:val="top"/>
+          </w:tcPr>
+          <w:p>
+            <w:pPr>
+              <w:pStyle w:val="Normal"/>
+              <w:jc w:val="left"/>
+              <w:pBdr>
+                <w:bottom w:val="none" w:sz="0" w:space="0" w:color="000000"/>
+                <w:top w:val="none" w:sz="0" w:space="0" w:color="000000"/>
+                <w:left w:val="none" w:sz="0" w:space="0" w:color="000000"/>
+                <w:right w:val="none" w:sz="0" w:space="0" w:color="000000"/>
+              </w:pBdr>
+              <w:spacing w:after="0" w:before="0" w:line="240"/>
+              <w:ind w:firstLine="0" w:left="120" w:right="120"/>
+            </w:pPr>
+            <w:r>
+              <w:rPr>
+                <w:rFonts w:ascii="Arial" w:hAnsi="Arial" w:eastAsia="Arial" w:cs="Arial"/>
+                <w:i w:val="false"/>
+                <w:b w:val="false"/>
+                <w:u w:val="none"/>
+                <w:sz w:val="22"/>
+                <w:szCs w:val="22"/>
+                <w:color w:val="000000"/>
+              </w:rPr>
+              <w:t xml:space="preserve">pseudo R^2</w:t>
+            </w:r>
+          </w:p>
+        </w:tc>
+        <w:tc>
+          <w:tcPr>
+            <w:tcBorders>
+              <w:bottom w:val="single" w:sz="6" w:space="0" w:color="000000"/>
+              <w:top w:val="none" w:sz="0" w:space="0" w:color="000000"/>
+              <w:left w:val="none" w:sz="0" w:space="0" w:color="000000"/>
+              <w:right w:val="none" w:sz="0" w:space="0" w:color="000000"/>
+            </w:tcBorders>
+            <w:shd w:val="clear" w:color="auto" w:fill="FFFFFF"/>
+            <w:tcMar>
+              <w:top w:w="0" w:type="dxa"/>
+              <w:bottom w:w="0" w:type="dxa"/>
+              <w:left w:w="0" w:type="dxa"/>
+              <w:right w:w="0" w:type="dxa"/>
+            </w:tcMar>
+            <w:vAlign w:val="top"/>
+          </w:tcPr>
+          <w:p>
+            <w:pPr>
+              <w:pStyle w:val="Normal"/>
+              <w:jc w:val="center"/>
+              <w:pBdr>
+                <w:bottom w:val="none" w:sz="0" w:space="0" w:color="000000"/>
+                <w:top w:val="none" w:sz="0" w:space="0" w:color="000000"/>
+                <w:left w:val="none" w:sz="0" w:space="0" w:color="000000"/>
+                <w:right w:val="none" w:sz="0" w:space="0" w:color="000000"/>
+              </w:pBdr>
+              <w:spacing w:after="0" w:before="0" w:line="240"/>
+              <w:ind w:firstLine="0" w:left="120" w:right="120"/>
+            </w:pPr>
+            <w:r>
+              <w:rPr>
+                <w:rFonts w:ascii="Arial" w:hAnsi="Arial" w:eastAsia="Arial" w:cs="Arial"/>
+                <w:i w:val="false"/>
+                <w:b w:val="false"/>
+                <w:u w:val="none"/>
+                <w:sz w:val="22"/>
+                <w:szCs w:val="22"/>
+                <w:color w:val="000000"/>
+              </w:rPr>
+              <w:t xml:space="preserve">0.947</w:t>
+            </w:r>
+          </w:p>
+        </w:tc>
+        <w:tc>
+          <w:tcPr>
+            <w:tcBorders>
+              <w:bottom w:val="single" w:sz="6" w:space="0" w:color="000000"/>
+              <w:top w:val="none" w:sz="0" w:space="0" w:color="000000"/>
+              <w:left w:val="none" w:sz="0" w:space="0" w:color="000000"/>
+              <w:right w:val="none" w:sz="0" w:space="0" w:color="000000"/>
+            </w:tcBorders>
+            <w:shd w:val="clear" w:color="auto" w:fill="FFFFFF"/>
+            <w:tcMar>
+              <w:top w:w="0" w:type="dxa"/>
+              <w:bottom w:w="0" w:type="dxa"/>
+              <w:left w:w="0" w:type="dxa"/>
+              <w:right w:w="0" w:type="dxa"/>
+            </w:tcMar>
+            <w:vAlign w:val="top"/>
+          </w:tcPr>
+          <w:p>
+            <w:pPr>
+              <w:pStyle w:val="Normal"/>
+              <w:jc w:val="center"/>
+              <w:pBdr>
+                <w:bottom w:val="none" w:sz="0" w:space="0" w:color="000000"/>
+                <w:top w:val="none" w:sz="0" w:space="0" w:color="000000"/>
+                <w:left w:val="none" w:sz="0" w:space="0" w:color="000000"/>
+                <w:right w:val="none" w:sz="0" w:space="0" w:color="000000"/>
+              </w:pBdr>
+              <w:spacing w:after="0" w:before="0" w:line="240"/>
+              <w:ind w:firstLine="0" w:left="120" w:right="120"/>
+            </w:pPr>
+            <w:r>
+              <w:rPr>
+                <w:rFonts w:ascii="Arial" w:hAnsi="Arial" w:eastAsia="Arial" w:cs="Arial"/>
+                <w:i w:val="false"/>
+                <w:b w:val="false"/>
+                <w:u w:val="none"/>
+                <w:sz w:val="22"/>
+                <w:szCs w:val="22"/>
+                <w:color w:val="000000"/>
+              </w:rPr>
+              <w:t xml:space="preserve">0.950</w:t>
+            </w:r>
+          </w:p>
+        </w:tc>
+        <w:tc>
+          <w:tcPr>
+            <w:tcBorders>
+              <w:bottom w:val="single" w:sz="6" w:space="0" w:color="000000"/>
+              <w:top w:val="none" w:sz="0" w:space="0" w:color="000000"/>
+              <w:left w:val="none" w:sz="0" w:space="0" w:color="000000"/>
+              <w:right w:val="none" w:sz="0" w:space="0" w:color="000000"/>
+            </w:tcBorders>
+            <w:shd w:val="clear" w:color="auto" w:fill="FFFFFF"/>
+            <w:tcMar>
+              <w:top w:w="0" w:type="dxa"/>
+              <w:bottom w:w="0" w:type="dxa"/>
+              <w:left w:w="0" w:type="dxa"/>
+              <w:right w:w="0" w:type="dxa"/>
+            </w:tcMar>
+            <w:vAlign w:val="top"/>
+          </w:tcPr>
+          <w:p>
+            <w:pPr>
+              <w:pStyle w:val="Normal"/>
+              <w:jc w:val="center"/>
+              <w:pBdr>
+                <w:bottom w:val="none" w:sz="0" w:space="0" w:color="000000"/>
+                <w:top w:val="none" w:sz="0" w:space="0" w:color="000000"/>
+                <w:left w:val="none" w:sz="0" w:space="0" w:color="000000"/>
+                <w:right w:val="none" w:sz="0" w:space="0" w:color="000000"/>
+              </w:pBdr>
+              <w:spacing w:after="0" w:before="0" w:line="240"/>
+              <w:ind w:firstLine="0" w:left="120" w:right="120"/>
+            </w:pPr>
+            <w:r>
+              <w:rPr>
+                <w:rFonts w:ascii="Arial" w:hAnsi="Arial" w:eastAsia="Arial" w:cs="Arial"/>
+                <w:i w:val="false"/>
+                <w:b w:val="false"/>
+                <w:u w:val="none"/>
+                <w:sz w:val="22"/>
+                <w:szCs w:val="22"/>
+                <w:color w:val="000000"/>
+              </w:rPr>
+              <w:t xml:space="preserve"/>
+            </w:r>
+          </w:p>
+        </w:tc>
+      </w:tr>
+      <w:tr>
+        <w:trPr>
+          <w:trHeight w:val="360" w:hRule="auto"/>
+        </w:trPr>
+        body26
+        <w:tc>
+          <w:tcPr>
+            <w:gridSpan w:val="4"/>
             <w:tcBorders>
               <w:bottom w:val="none" w:sz="0" w:space="0" w:color="000000"/>
               <w:top w:val="single" w:sz="6" w:space="0" w:color="000000"/>

</xml_diff>